<commit_message>
Added RU version, small changes in EN
</commit_message>
<xml_diff>
--- a/PQ Cheatsheet EN.docx
+++ b/PQ Cheatsheet EN.docx
@@ -9,14 +9,27 @@
           <w:rFonts w:eastAsia="Times New Roman"/>
         </w:rPr>
       </w:pPr>
-      <w:proofErr w:type="spellStart"/>
+      <w:bookmarkStart w:id="0" w:name="_GoBack"/>
+      <w:bookmarkEnd w:id="0"/>
       <w:r>
         <w:rPr>
           <w:rFonts w:eastAsia="Times New Roman"/>
         </w:rPr>
-        <w:t>PowerQuery</w:t>
-      </w:r>
-      <w:proofErr w:type="spellEnd"/>
+        <w:t>Power</w:t>
+      </w:r>
+      <w:r>
+        <w:rPr>
+          <w:rFonts w:eastAsia="Times New Roman"/>
+          <w:lang w:val="en-AU"/>
+        </w:rPr>
+        <w:t xml:space="preserve"> </w:t>
+      </w:r>
+      <w:r>
+        <w:rPr>
+          <w:rFonts w:eastAsia="Times New Roman"/>
+        </w:rPr>
+        <w:t>Query</w:t>
+      </w:r>
       <w:r>
         <w:rPr>
           <w:rFonts w:eastAsia="Times New Roman"/>
@@ -3358,8 +3371,6 @@
             <w:r>
               <w:t xml:space="preserve">1 + 2 // sum of two numbers </w:t>
             </w:r>
-            <w:bookmarkStart w:id="0" w:name="_GoBack"/>
-            <w:bookmarkEnd w:id="0"/>
           </w:p>
           <w:p/>
           <w:p>
@@ -4678,7 +4689,6 @@
       <w:pPr>
         <w:pStyle w:val="Title"/>
       </w:pPr>
-      <w:proofErr w:type="spellStart"/>
       <w:r>
         <w:lastRenderedPageBreak/>
         <w:t>P</w:t>
@@ -4687,12 +4697,17 @@
         <w:t>ower</w:t>
       </w:r>
       <w:r>
+        <w:rPr>
+          <w:lang w:val="ru-RU"/>
+        </w:rPr>
+        <w:t xml:space="preserve"> </w:t>
+      </w:r>
+      <w:r>
         <w:t>Q</w:t>
       </w:r>
       <w:r>
         <w:t>uery</w:t>
       </w:r>
-      <w:proofErr w:type="spellEnd"/>
       <w:r>
         <w:t xml:space="preserve"> </w:t>
       </w:r>
@@ -7507,15 +7522,42 @@
           <w:t>https://github.com/Hugoberry/PowerQueryExtensions</w:t>
         </w:r>
       </w:hyperlink>
-    </w:p>
-    <w:p>
-      <w:pPr>
+      <w:r>
         <w:rPr>
           <w:rFonts w:cs="Arial"/>
           <w:lang w:val="en-AU"/>
         </w:rPr>
-      </w:pPr>
+        <w:t xml:space="preserve"> + </w:t>
+      </w:r>
       <w:hyperlink r:id="rId20" w:history="1">
+        <w:proofErr w:type="spellStart"/>
+        <w:r>
+          <w:rPr>
+            <w:rStyle w:val="Hyperlink"/>
+            <w:rFonts w:cs="Arial"/>
+            <w:lang w:val="en-AU"/>
+          </w:rPr>
+          <w:t>Hugoberry’s</w:t>
+        </w:r>
+        <w:proofErr w:type="spellEnd"/>
+        <w:r>
+          <w:rPr>
+            <w:rStyle w:val="Hyperlink"/>
+            <w:rFonts w:cs="Arial"/>
+            <w:lang w:val="en-AU"/>
+          </w:rPr>
+          <w:t xml:space="preserve"> Gist</w:t>
+        </w:r>
+      </w:hyperlink>
+    </w:p>
+    <w:p>
+      <w:pPr>
+        <w:rPr>
+          <w:rFonts w:cs="Arial"/>
+          <w:lang w:val="en-AU"/>
+        </w:rPr>
+      </w:pPr>
+      <w:hyperlink r:id="rId21" w:history="1">
         <w:r>
           <w:rPr>
             <w:rStyle w:val="Hyperlink"/>
@@ -7533,7 +7575,7 @@
           <w:lang w:val="en-AU"/>
         </w:rPr>
       </w:pPr>
-      <w:hyperlink r:id="rId21" w:history="1">
+      <w:hyperlink r:id="rId22" w:history="1">
         <w:r>
           <w:rPr>
             <w:rStyle w:val="Hyperlink"/>
@@ -7551,7 +7593,7 @@
           <w:lang w:val="en-AU"/>
         </w:rPr>
       </w:pPr>
-      <w:hyperlink r:id="rId22" w:history="1">
+      <w:hyperlink r:id="rId23" w:history="1">
         <w:r>
           <w:rPr>
             <w:rStyle w:val="Hyperlink"/>
@@ -7569,7 +7611,7 @@
           <w:lang w:val="en-AU"/>
         </w:rPr>
       </w:pPr>
-      <w:hyperlink r:id="rId23" w:history="1">
+      <w:hyperlink r:id="rId24" w:history="1">
         <w:r>
           <w:rPr>
             <w:rStyle w:val="Hyperlink"/>
@@ -7587,7 +7629,7 @@
           <w:lang w:val="en-AU"/>
         </w:rPr>
       </w:pPr>
-      <w:hyperlink r:id="rId24" w:history="1">
+      <w:hyperlink r:id="rId25" w:history="1">
         <w:r>
           <w:rPr>
             <w:rStyle w:val="Hyperlink"/>
@@ -10790,7 +10832,7 @@
         </w:rPr>
         <w:t xml:space="preserve">M language specification: </w:t>
       </w:r>
-      <w:hyperlink r:id="rId25" w:history="1">
+      <w:hyperlink r:id="rId26" w:history="1">
         <w:r>
           <w:rPr>
             <w:rFonts w:eastAsia="Times New Roman" w:cs="Arial"/>
@@ -10805,7 +10847,7 @@
       <w:r>
         <w:t xml:space="preserve">Actual version of cheat sheet: </w:t>
       </w:r>
-      <w:hyperlink r:id="rId26" w:history="1">
+      <w:hyperlink r:id="rId27" w:history="1">
         <w:r>
           <w:rPr>
             <w:rStyle w:val="Hyperlink"/>
@@ -10825,7 +10867,7 @@
     </w:p>
     <w:p/>
     <w:p>
-      <w:hyperlink r:id="rId27" w:history="1">
+      <w:hyperlink r:id="rId28" w:history="1">
         <w:r>
           <w:rPr>
             <w:rStyle w:val="Hyperlink"/>
@@ -10836,7 +10878,7 @@
       <w:r>
         <w:t xml:space="preserve"> - </w:t>
       </w:r>
-      <w:hyperlink r:id="rId28" w:history="1">
+      <w:hyperlink r:id="rId29" w:history="1">
         <w:r>
           <w:rPr>
             <w:rStyle w:val="Hyperlink"/>
@@ -10847,7 +10889,7 @@
       <w:r>
         <w:t xml:space="preserve"> (</w:t>
       </w:r>
-      <w:hyperlink r:id="rId29" w:history="1">
+      <w:hyperlink r:id="rId30" w:history="1">
         <w:r>
           <w:rPr>
             <w:rStyle w:val="Hyperlink"/>
@@ -10868,7 +10910,7 @@
       </w:r>
     </w:p>
     <w:p>
-      <w:hyperlink r:id="rId30" w:history="1">
+      <w:hyperlink r:id="rId31" w:history="1">
         <w:r>
           <w:rPr>
             <w:rStyle w:val="Hyperlink"/>
@@ -10877,12 +10919,20 @@
         </w:r>
       </w:hyperlink>
       <w:r>
-        <w:t xml:space="preserve"> - Chris Webb</w:t>
-      </w:r>
+        <w:t xml:space="preserve"> - </w:t>
+      </w:r>
+      <w:hyperlink r:id="rId32" w:history="1">
+        <w:r>
+          <w:rPr>
+            <w:rStyle w:val="Hyperlink"/>
+          </w:rPr>
+          <w:t>Chris Webb</w:t>
+        </w:r>
+      </w:hyperlink>
       <w:r>
         <w:t xml:space="preserve"> (</w:t>
       </w:r>
-      <w:hyperlink r:id="rId31" w:history="1">
+      <w:hyperlink r:id="rId33" w:history="1">
         <w:r>
           <w:rPr>
             <w:rStyle w:val="Hyperlink"/>
@@ -10903,7 +10953,7 @@
       </w:r>
     </w:p>
     <w:p>
-      <w:hyperlink r:id="rId32" w:history="1">
+      <w:hyperlink r:id="rId34" w:history="1">
         <w:r>
           <w:rPr>
             <w:rStyle w:val="Hyperlink"/>
@@ -10912,17 +10962,28 @@
         </w:r>
       </w:hyperlink>
       <w:r>
-        <w:t xml:space="preserve"> - Gil </w:t>
-      </w:r>
-      <w:proofErr w:type="spellStart"/>
-      <w:r>
-        <w:t>Raviv</w:t>
-      </w:r>
-      <w:proofErr w:type="spellEnd"/>
+        <w:t xml:space="preserve"> - </w:t>
+      </w:r>
+      <w:hyperlink r:id="rId35" w:history="1">
+        <w:r>
+          <w:rPr>
+            <w:rStyle w:val="Hyperlink"/>
+          </w:rPr>
+          <w:t xml:space="preserve">Gil </w:t>
+        </w:r>
+        <w:proofErr w:type="spellStart"/>
+        <w:r>
+          <w:rPr>
+            <w:rStyle w:val="Hyperlink"/>
+          </w:rPr>
+          <w:t>Raviv</w:t>
+        </w:r>
+        <w:proofErr w:type="spellEnd"/>
+      </w:hyperlink>
       <w:r>
         <w:t xml:space="preserve"> (</w:t>
       </w:r>
-      <w:hyperlink r:id="rId33" w:history="1">
+      <w:hyperlink r:id="rId36" w:history="1">
         <w:r>
           <w:rPr>
             <w:rStyle w:val="Hyperlink"/>
@@ -10943,7 +11004,7 @@
       </w:r>
     </w:p>
     <w:p>
-      <w:hyperlink r:id="rId34" w:history="1">
+      <w:hyperlink r:id="rId37" w:history="1">
         <w:r>
           <w:rPr>
             <w:rStyle w:val="Hyperlink"/>
@@ -10952,17 +11013,28 @@
         </w:r>
       </w:hyperlink>
       <w:r>
-        <w:t xml:space="preserve"> - Ken </w:t>
-      </w:r>
-      <w:proofErr w:type="spellStart"/>
-      <w:r>
-        <w:t>Puls</w:t>
-      </w:r>
-      <w:proofErr w:type="spellEnd"/>
+        <w:t xml:space="preserve"> - </w:t>
+      </w:r>
+      <w:hyperlink r:id="rId38" w:history="1">
+        <w:r>
+          <w:rPr>
+            <w:rStyle w:val="Hyperlink"/>
+          </w:rPr>
+          <w:t xml:space="preserve">Ken </w:t>
+        </w:r>
+        <w:proofErr w:type="spellStart"/>
+        <w:r>
+          <w:rPr>
+            <w:rStyle w:val="Hyperlink"/>
+          </w:rPr>
+          <w:t>Puls</w:t>
+        </w:r>
+        <w:proofErr w:type="spellEnd"/>
+      </w:hyperlink>
       <w:r>
         <w:t xml:space="preserve"> (</w:t>
       </w:r>
-      <w:hyperlink r:id="rId35" w:history="1">
+      <w:hyperlink r:id="rId39" w:history="1">
         <w:r>
           <w:rPr>
             <w:rStyle w:val="Hyperlink"/>
@@ -10983,7 +11055,7 @@
       </w:r>
     </w:p>
     <w:p>
-      <w:hyperlink r:id="rId36" w:history="1">
+      <w:hyperlink r:id="rId40" w:history="1">
         <w:r>
           <w:rPr>
             <w:rStyle w:val="Hyperlink"/>
@@ -10994,7 +11066,7 @@
       <w:r>
         <w:t xml:space="preserve"> - </w:t>
       </w:r>
-      <w:hyperlink r:id="rId37" w:history="1">
+      <w:hyperlink r:id="rId41" w:history="1">
         <w:r>
           <w:rPr>
             <w:rStyle w:val="Hyperlink"/>
@@ -11022,7 +11094,7 @@
         </w:rPr>
         <w:t xml:space="preserve"> (</w:t>
       </w:r>
-      <w:hyperlink r:id="rId38" w:history="1">
+      <w:hyperlink r:id="rId42" w:history="1">
         <w:r>
           <w:rPr>
             <w:rStyle w:val="Hyperlink"/>
@@ -11052,7 +11124,7 @@
       </w:r>
     </w:p>
     <w:p>
-      <w:hyperlink r:id="rId39" w:history="1">
+      <w:hyperlink r:id="rId43" w:history="1">
         <w:r>
           <w:rPr>
             <w:rStyle w:val="Hyperlink"/>
@@ -11061,12 +11133,20 @@
         </w:r>
       </w:hyperlink>
       <w:r>
-        <w:t xml:space="preserve"> - Matt Allington</w:t>
-      </w:r>
+        <w:t xml:space="preserve"> - </w:t>
+      </w:r>
+      <w:hyperlink r:id="rId44" w:history="1">
+        <w:r>
+          <w:rPr>
+            <w:rStyle w:val="Hyperlink"/>
+          </w:rPr>
+          <w:t>Matt Allington</w:t>
+        </w:r>
+      </w:hyperlink>
       <w:r>
         <w:t xml:space="preserve"> (</w:t>
       </w:r>
-      <w:hyperlink r:id="rId40" w:history="1">
+      <w:hyperlink r:id="rId45" w:history="1">
         <w:r>
           <w:rPr>
             <w:rStyle w:val="Hyperlink"/>
@@ -11087,7 +11167,7 @@
       </w:r>
     </w:p>
     <w:p>
-      <w:hyperlink r:id="rId41" w:history="1">
+      <w:hyperlink r:id="rId46" w:history="1">
         <w:r>
           <w:rPr>
             <w:rStyle w:val="Hyperlink"/>
@@ -11096,12 +11176,20 @@
         </w:r>
       </w:hyperlink>
       <w:r>
-        <w:t xml:space="preserve"> - Maxim Zelensky</w:t>
-      </w:r>
+        <w:t xml:space="preserve"> - </w:t>
+      </w:r>
+      <w:hyperlink r:id="rId47" w:history="1">
+        <w:r>
+          <w:rPr>
+            <w:rStyle w:val="Hyperlink"/>
+          </w:rPr>
+          <w:t>Maxim Zelensky</w:t>
+        </w:r>
+      </w:hyperlink>
       <w:r>
         <w:t xml:space="preserve"> (</w:t>
       </w:r>
-      <w:hyperlink r:id="rId42" w:history="1">
+      <w:hyperlink r:id="rId48" w:history="1">
         <w:r>
           <w:rPr>
             <w:rStyle w:val="Hyperlink"/>
@@ -11122,7 +11210,7 @@
       </w:r>
     </w:p>
     <w:p>
-      <w:hyperlink r:id="rId43" w:history="1">
+      <w:hyperlink r:id="rId49" w:history="1">
         <w:r>
           <w:rPr>
             <w:rStyle w:val="Hyperlink"/>
@@ -11133,18 +11221,26 @@
       <w:r>
         <w:t xml:space="preserve"> - </w:t>
       </w:r>
-      <w:proofErr w:type="spellStart"/>
-      <w:r>
-        <w:t>Imke</w:t>
-      </w:r>
-      <w:proofErr w:type="spellEnd"/>
-      <w:r>
-        <w:t xml:space="preserve"> Feldman</w:t>
-      </w:r>
+      <w:hyperlink r:id="rId50" w:history="1">
+        <w:proofErr w:type="spellStart"/>
+        <w:r>
+          <w:rPr>
+            <w:rStyle w:val="Hyperlink"/>
+          </w:rPr>
+          <w:t>Imke</w:t>
+        </w:r>
+        <w:proofErr w:type="spellEnd"/>
+        <w:r>
+          <w:rPr>
+            <w:rStyle w:val="Hyperlink"/>
+          </w:rPr>
+          <w:t xml:space="preserve"> Feldman</w:t>
+        </w:r>
+      </w:hyperlink>
       <w:r>
         <w:t xml:space="preserve"> (</w:t>
       </w:r>
-      <w:hyperlink r:id="rId44" w:history="1">
+      <w:hyperlink r:id="rId51" w:history="1">
         <w:r>
           <w:rPr>
             <w:rStyle w:val="Hyperlink"/>
@@ -11168,7 +11264,7 @@
       <w:pPr>
         <w:jc w:val="both"/>
       </w:pPr>
-      <w:hyperlink r:id="rId45" w:history="1">
+      <w:hyperlink r:id="rId52" w:history="1">
         <w:r>
           <w:rPr>
             <w:rStyle w:val="Hyperlink"/>
@@ -11177,26 +11273,45 @@
         </w:r>
       </w:hyperlink>
       <w:r>
-        <w:t xml:space="preserve"> - Rob</w:t>
-      </w:r>
-      <w:r>
-        <w:t xml:space="preserve"> Collie</w:t>
-      </w:r>
+        <w:t xml:space="preserve"> - </w:t>
+      </w:r>
+      <w:hyperlink r:id="rId53" w:history="1">
+        <w:r>
+          <w:rPr>
+            <w:rStyle w:val="Hyperlink"/>
+          </w:rPr>
+          <w:t>Rob</w:t>
+        </w:r>
+        <w:r>
+          <w:rPr>
+            <w:rStyle w:val="Hyperlink"/>
+          </w:rPr>
+          <w:t xml:space="preserve"> Collie</w:t>
+        </w:r>
+      </w:hyperlink>
       <w:r>
         <w:t xml:space="preserve">, </w:t>
       </w:r>
-      <w:proofErr w:type="spellStart"/>
-      <w:r>
-        <w:t>Avi</w:t>
-      </w:r>
-      <w:proofErr w:type="spellEnd"/>
-      <w:r>
-        <w:t xml:space="preserve"> Singh</w:t>
-      </w:r>
+      <w:hyperlink r:id="rId54" w:history="1">
+        <w:proofErr w:type="spellStart"/>
+        <w:r>
+          <w:rPr>
+            <w:rStyle w:val="Hyperlink"/>
+          </w:rPr>
+          <w:t>Avi</w:t>
+        </w:r>
+        <w:proofErr w:type="spellEnd"/>
+        <w:r>
+          <w:rPr>
+            <w:rStyle w:val="Hyperlink"/>
+          </w:rPr>
+          <w:t xml:space="preserve"> Singh</w:t>
+        </w:r>
+      </w:hyperlink>
       <w:r>
         <w:t xml:space="preserve"> and others (</w:t>
       </w:r>
-      <w:hyperlink r:id="rId46" w:history="1">
+      <w:hyperlink r:id="rId55" w:history="1">
         <w:r>
           <w:rPr>
             <w:rStyle w:val="Hyperlink"/>
@@ -11223,7 +11338,7 @@
       </w:r>
     </w:p>
     <w:p>
-      <w:hyperlink r:id="rId47" w:history="1">
+      <w:hyperlink r:id="rId56" w:history="1">
         <w:r>
           <w:rPr>
             <w:rStyle w:val="Hyperlink"/>
@@ -11233,7 +11348,7 @@
       </w:hyperlink>
     </w:p>
     <w:p>
-      <w:hyperlink r:id="rId48" w:history="1">
+      <w:hyperlink r:id="rId57" w:history="1">
         <w:r>
           <w:rPr>
             <w:rStyle w:val="Hyperlink"/>
@@ -11243,7 +11358,7 @@
       </w:hyperlink>
     </w:p>
     <w:p>
-      <w:hyperlink r:id="rId49" w:history="1">
+      <w:hyperlink r:id="rId58" w:history="1">
         <w:r>
           <w:rPr>
             <w:rStyle w:val="Hyperlink"/>
@@ -11302,7 +11417,7 @@
                     <pic:cNvPicPr/>
                   </pic:nvPicPr>
                   <pic:blipFill>
-                    <a:blip r:embed="rId50">
+                    <a:blip r:embed="rId59">
                       <a:extLst>
                         <a:ext uri="{28A0092B-C50C-407E-A947-70E740481C1C}">
                           <a14:useLocalDpi xmlns:a14="http://schemas.microsoft.com/office/drawing/2010/main" val="0"/>
@@ -11333,7 +11448,7 @@
     <w:p/>
     <w:p/>
     <w:p>
-      <w:hyperlink r:id="rId51" w:history="1">
+      <w:hyperlink r:id="rId60" w:history="1">
         <w:r>
           <w:rPr>
             <w:rStyle w:val="Hyperlink"/>
@@ -11349,7 +11464,7 @@
       <w:r>
         <w:t xml:space="preserve"> </w:t>
       </w:r>
-      <w:hyperlink r:id="rId52" w:history="1">
+      <w:hyperlink r:id="rId61" w:history="1">
         <w:r>
           <w:rPr>
             <w:rStyle w:val="Hyperlink"/>
@@ -11367,7 +11482,7 @@
       </w:hyperlink>
     </w:p>
     <w:p>
-      <w:hyperlink r:id="rId53" w:history="1">
+      <w:hyperlink r:id="rId62" w:history="1">
         <w:r>
           <w:rPr>
             <w:rStyle w:val="Hyperlink"/>
@@ -11379,7 +11494,7 @@
         <w:t xml:space="preserve"> - </w:t>
       </w:r>
       <w:r>
-        <w:t>16</w:t>
+        <w:t>19</w:t>
       </w:r>
       <w:r>
         <w:t>-</w:t>
@@ -11392,8 +11507,8 @@
       </w:r>
     </w:p>
     <w:sectPr>
-      <w:headerReference w:type="default" r:id="rId54"/>
-      <w:footerReference w:type="default" r:id="rId55"/>
+      <w:headerReference w:type="default" r:id="rId63"/>
+      <w:footerReference w:type="default" r:id="rId64"/>
       <w:pgSz w:w="11906" w:h="16838"/>
       <w:pgMar w:top="238" w:right="567" w:bottom="284" w:left="567" w:header="0" w:footer="709" w:gutter="0"/>
       <w:cols w:space="708"/>
@@ -12487,7 +12602,7 @@
 </file>
 
 <file path=customXml/itemProps1.xml><?xml version="1.0" encoding="utf-8"?>
-<ds:datastoreItem xmlns:ds="http://schemas.openxmlformats.org/officeDocument/2006/customXml" ds:itemID="{114EEBA8-92A9-4787-A63C-43E61449A24F}">
+<ds:datastoreItem xmlns:ds="http://schemas.openxmlformats.org/officeDocument/2006/customXml" ds:itemID="{A216B6EE-3C5C-416F-BA27-A606747E4DE8}">
   <ds:schemaRefs>
     <ds:schemaRef ds:uri="http://schemas.openxmlformats.org/officeDocument/2006/bibliography"/>
   </ds:schemaRefs>

</xml_diff>